<commit_message>
Versão 2.0 do plano de garantia de qualidade
</commit_message>
<xml_diff>
--- a/QS_Plano_Garantia_Qualidade.docx
+++ b/QS_Plano_Garantia_Qualidade.docx
@@ -201,7 +201,7 @@
           <w:szCs w:val="40"/>
           <w:rtl w:val="0"/>
         </w:rPr>
-        <w:t xml:space="preserve">Versão 1.0</w:t>
+        <w:t xml:space="preserve">Versão 2.0</w:t>
       </w:r>
     </w:p>
     <w:p>
@@ -586,7 +586,7 @@
               <w:rPr>
                 <w:rtl w:val="0"/>
               </w:rPr>
-              <w:t xml:space="preserve">Responsável pelo Projeto</w:t>
+              <w:t xml:space="preserve">Patrocinadora</w:t>
             </w:r>
           </w:p>
         </w:tc>
@@ -616,7 +616,7 @@
               <w:rPr>
                 <w:rtl w:val="0"/>
               </w:rPr>
-              <w:t xml:space="preserve"> Regina Albuquerque</w:t>
+              <w:t xml:space="preserve">Regina Albuquerque</w:t>
             </w:r>
           </w:p>
         </w:tc>
@@ -867,7 +867,7 @@
               <w:rPr>
                 <w:rtl w:val="0"/>
               </w:rPr>
-              <w:t xml:space="preserve">RQ (Representante da Qualidade)</w:t>
+              <w:t xml:space="preserve">Responsável pelo Projeto</w:t>
             </w:r>
           </w:p>
         </w:tc>
@@ -1687,14 +1687,13 @@
           <w:p>
             <w:pPr>
               <w:spacing w:after="240" w:before="240" w:lineRule="auto"/>
-              <w:jc w:val="center"/>
               <w:rPr/>
             </w:pPr>
             <w:r>
               <w:rPr>
                 <w:rtl w:val="0"/>
               </w:rPr>
-              <w:t xml:space="preserve"> </w:t>
+              <w:t xml:space="preserve">https://github.com/carloskrefer/RequisitosDoeEm5/blob/main/artefatos_avaliados/doe_5_requisitos.pdf </w:t>
             </w:r>
           </w:p>
         </w:tc>
@@ -2566,7 +2565,7 @@
         <w:rPr>
           <w:rtl w:val="0"/>
         </w:rPr>
-        <w:t xml:space="preserve">Caso a resolução das não conformidades não ocorra dentro do período definido na Seção 5, os avaliadores estarão escalonando elas para o Responsável pelo Projeto. </w:t>
+        <w:t xml:space="preserve">Caso a resolução das não conformidades não ocorra dentro do período definido na Seção 5, os avaliadores estarão escalonando elas para a Patrocinadora. </w:t>
       </w:r>
     </w:p>
     <w:p>

</xml_diff>